<commit_message>
Descrição das alterações feitas no PC1
</commit_message>
<xml_diff>
--- a/DocumentosWORD/Fluxo_GitHub_PC1_PC2.docx
+++ b/DocumentosWORD/Fluxo_GitHub_PC1_PC2.docx
@@ -5,6 +5,7 @@
     <w:p>
       <w:pPr>
         <w:pStyle w:val="Ttulo1"/>
+        <w:spacing w:before="0"/>
       </w:pPr>
       <w:r>
         <w:t>Fluxo de Trabalho com GitHub entre PC1 (Casa) e PC2 (Trabalho)</w:t>
@@ -12,15 +13,20 @@
     </w:p>
     <w:p>
       <w:r>
-        <w:t>🏠</w:t>
-      </w:r>
-      <w:r>
-        <w:t xml:space="preserve"> PC1 (Casa) — Projeto Principal</w:t>
+        <w:t>🏠 PC1 (Casa) — Projeto Principal</w:t>
       </w:r>
     </w:p>
     <w:p/>
     <w:p>
+      <w:pPr>
+        <w:rPr>
+          <w:b/>
+        </w:rPr>
+      </w:pPr>
       <w:r>
+        <w:rPr>
+          <w:b/>
+        </w:rPr>
         <w:t>1. Abrir o projeto no VS Code</w:t>
       </w:r>
     </w:p>
@@ -34,18 +40,29 @@
         <w:t xml:space="preserve">   code .</w:t>
       </w:r>
     </w:p>
-    <w:p/>
     <w:p>
+      <w:pPr>
+        <w:rPr>
+          <w:b/>
+        </w:rPr>
+      </w:pPr>
       <w:r>
-        <w:t xml:space="preserve">2. Editar o projeto </w:t>
-      </w:r>
-      <w:r>
-        <w:t>normalmente</w:t>
+        <w:rPr>
+          <w:b/>
+        </w:rPr>
+        <w:t>2. Editar o projeto normalmente</w:t>
       </w:r>
     </w:p>
-    <w:p/>
     <w:p>
+      <w:pPr>
+        <w:rPr>
+          <w:b/>
+        </w:rPr>
+      </w:pPr>
       <w:r>
+        <w:rPr>
+          <w:b/>
+        </w:rPr>
         <w:t>3. Verificar alterações</w:t>
       </w:r>
     </w:p>
@@ -54,20 +71,39 @@
         <w:t xml:space="preserve">   git status</w:t>
       </w:r>
     </w:p>
-    <w:p/>
     <w:p>
+      <w:pPr>
+        <w:rPr>
+          <w:b/>
+        </w:rPr>
+      </w:pPr>
       <w:r>
+        <w:rPr>
+          <w:b/>
+        </w:rPr>
         <w:t>4. Adicionar alterações ao staging</w:t>
       </w:r>
     </w:p>
     <w:p>
       <w:r>
-        <w:t xml:space="preserve">   git add .</w:t>
+        <w:t xml:space="preserve">   git </w:t>
       </w:r>
+      <w:proofErr w:type="gramStart"/>
+      <w:r>
+        <w:t>add .</w:t>
+      </w:r>
+      <w:proofErr w:type="gramEnd"/>
     </w:p>
-    <w:p/>
     <w:p>
+      <w:pPr>
+        <w:rPr>
+          <w:b/>
+        </w:rPr>
+      </w:pPr>
       <w:r>
+        <w:rPr>
+          <w:b/>
+        </w:rPr>
         <w:t>5. Fazer commit</w:t>
       </w:r>
     </w:p>
@@ -76,9 +112,16 @@
         <w:t xml:space="preserve">   git commit -m "Descrição das alterações feitas no PC1"</w:t>
       </w:r>
     </w:p>
-    <w:p/>
     <w:p>
+      <w:pPr>
+        <w:rPr>
+          <w:b/>
+        </w:rPr>
+      </w:pPr>
       <w:r>
+        <w:rPr>
+          <w:b/>
+        </w:rPr>
         <w:t>6. Enviar para o GitHub</w:t>
       </w:r>
     </w:p>
@@ -90,10 +133,7 @@
     <w:p/>
     <w:p>
       <w:r>
-        <w:t>-------------------------------</w:t>
-      </w:r>
-      <w:r>
-        <w:t>---------</w:t>
+        <w:t>----------------------------------------</w:t>
       </w:r>
     </w:p>
     <w:p/>
@@ -105,10 +145,7 @@
     <w:p>
       <w:r>
         <w:lastRenderedPageBreak/>
-        <w:t>💼</w:t>
-      </w:r>
-      <w:r>
-        <w:t xml:space="preserve"> PC2 (</w:t>
+        <w:t>💼 PC2 (</w:t>
       </w:r>
       <w:proofErr w:type="spellStart"/>
       <w:r>
@@ -116,12 +153,25 @@
       </w:r>
       <w:proofErr w:type="spellEnd"/>
       <w:r>
-        <w:t>) — Clone sincronizado</w:t>
+        <w:t xml:space="preserve">) — Clone </w:t>
       </w:r>
+      <w:proofErr w:type="spellStart"/>
+      <w:r>
+        <w:t>sincronizado</w:t>
+      </w:r>
+      <w:proofErr w:type="spellEnd"/>
     </w:p>
     <w:p/>
     <w:p>
+      <w:pPr>
+        <w:rPr>
+          <w:b/>
+        </w:rPr>
+      </w:pPr>
       <w:r>
+        <w:rPr>
+          <w:b/>
+        </w:rPr>
         <w:t>1. Abrir o terminal na pasta do projeto</w:t>
       </w:r>
     </w:p>
@@ -132,7 +182,15 @@
     </w:p>
     <w:p/>
     <w:p>
+      <w:pPr>
+        <w:rPr>
+          <w:b/>
+        </w:rPr>
+      </w:pPr>
       <w:r>
+        <w:rPr>
+          <w:b/>
+        </w:rPr>
         <w:t>2. Atualizar o projeto com as alterações feitas no PC1</w:t>
       </w:r>
     </w:p>
@@ -143,28 +201,58 @@
     </w:p>
     <w:p/>
     <w:p>
+      <w:pPr>
+        <w:rPr>
+          <w:b/>
+        </w:rPr>
+      </w:pPr>
       <w:r>
+        <w:rPr>
+          <w:b/>
+        </w:rPr>
         <w:t>3. Editar, testar ou continuar o desenvolvimento normalmente</w:t>
       </w:r>
     </w:p>
     <w:p/>
     <w:p>
+      <w:pPr>
+        <w:rPr>
+          <w:b/>
+        </w:rPr>
+      </w:pPr>
       <w:r>
+        <w:rPr>
+          <w:b/>
+        </w:rPr>
         <w:t>4. (Opcional) Fazer commit e push se fizeres alterações no PC2:</w:t>
       </w:r>
     </w:p>
     <w:p>
+      <w:pPr>
+        <w:spacing w:after="0"/>
+      </w:pPr>
       <w:bookmarkStart w:id="0" w:name="_GoBack"/>
       <w:r>
-        <w:t xml:space="preserve">   git add .</w:t>
+        <w:t xml:space="preserve">   git </w:t>
       </w:r>
+      <w:proofErr w:type="gramStart"/>
+      <w:r>
+        <w:t>add .</w:t>
+      </w:r>
+      <w:proofErr w:type="gramEnd"/>
     </w:p>
     <w:p>
+      <w:pPr>
+        <w:spacing w:after="0"/>
+      </w:pPr>
       <w:r>
         <w:t xml:space="preserve">   git commit -m "Alterações feitas no PC2"</w:t>
       </w:r>
     </w:p>
     <w:p>
+      <w:pPr>
+        <w:spacing w:after="0"/>
+      </w:pPr>
       <w:r>
         <w:t xml:space="preserve">   git push origin main</w:t>
       </w:r>
@@ -179,13 +267,7 @@
     <w:p/>
     <w:p>
       <w:r>
-        <w:t>✅</w:t>
-      </w:r>
-      <w:r>
-        <w:t xml:space="preserve"> Di</w:t>
-      </w:r>
-      <w:r>
-        <w:t>cas úteis</w:t>
+        <w:t>✅ Dicas úteis</w:t>
       </w:r>
     </w:p>
     <w:p/>
@@ -201,10 +283,7 @@
     </w:p>
     <w:p>
       <w:r>
-        <w:t>- Mantém o ficheiro .env sincronizado manualmente entre os dois PCs (não é enviado</w:t>
-      </w:r>
-      <w:r>
-        <w:t xml:space="preserve"> para o GitHub).</w:t>
+        <w:t>- Mantém o ficheiro .env sincronizado manualmente entre os dois PCs (não é enviado para o GitHub).</w:t>
       </w:r>
     </w:p>
     <w:p>
@@ -710,10 +789,6 @@
     <w:lsdException w:name="Book Title" w:uiPriority="33" w:qFormat="1"/>
     <w:lsdException w:name="Bibliography" w:semiHidden="1" w:uiPriority="37" w:unhideWhenUsed="1"/>
     <w:lsdException w:name="TOC Heading" w:semiHidden="1" w:uiPriority="39" w:unhideWhenUsed="1" w:qFormat="1"/>
-    <w:lsdException w:name="Grid Table Light" w:semiHidden="1" w:unhideWhenUsed="1"/>
-    <w:lsdException w:name="Grid Table 1 Light" w:semiHidden="1" w:unhideWhenUsed="1"/>
-    <w:lsdException w:name="Grid Table 2" w:semiHidden="1" w:unhideWhenUsed="1"/>
-    <w:lsdException w:name="Grid Table 3" w:semiHidden="1" w:unhideWhenUsed="1"/>
     <w:lsdException w:name="Grid Table 4" w:uiPriority="49"/>
     <w:lsdException w:name="Grid Table 5 Dark" w:uiPriority="50"/>
     <w:lsdException w:name="Grid Table 6 Colorful" w:uiPriority="51"/>
@@ -12136,7 +12211,7 @@
 </file>
 
 <file path=customXml/itemProps1.xml><?xml version="1.0" encoding="utf-8"?>
-<ds:datastoreItem xmlns:ds="http://schemas.openxmlformats.org/officeDocument/2006/customXml" ds:itemID="{FC22400C-1E89-4280-ABAC-3EEA193263BB}">
+<ds:datastoreItem xmlns:ds="http://schemas.openxmlformats.org/officeDocument/2006/customXml" ds:itemID="{039D3837-FD79-49D2-A442-17B74410AC10}">
   <ds:schemaRefs>
     <ds:schemaRef ds:uri="http://schemas.openxmlformats.org/officeDocument/2006/bibliography"/>
   </ds:schemaRefs>

</xml_diff>